<commit_message>
Updated profile and experience for System/IT focus
</commit_message>
<xml_diff>
--- a/Imrishorek_ITCV.docx
+++ b/Imrishorek_ITCV.docx
@@ -1689,7 +1689,7 @@
           <w:szCs w:val="18"/>
           <w:lang w:val="en-IL"/>
         </w:rPr>
-        <w:t>IT and Infrastructure professional with 4+ years of experience managing distributed systems in cloud and on-prem environments. Skilled in server administration, network configuration, system monitoring, and supporting development teams. Proficient in Linux and Windows, automation scripting (Bash, PowerShell, Python), and managing AWS services such as EC2, IAM, VPC, and CloudWatch. Experienced in access control, security policy implementation, and integration with tools like Splunk and Dynatrace. Strong hands-on background in troubleshooting, system hardening, and improving infrastructure stability.</w:t>
+        <w:t>Experienced IT and System Administrator with a solid background in managing Windows and Linux environments, both on-premises and in the cloud. Skilled in setting up and maintaining monitoring solutions (Grafana, Prometheus, Dynatrace, Splunk), access management (IAM), secure remote access (VPN, MFA), and process automation using Bash, PowerShell, and Python.</w:t>
       </w:r>
       <w:r>
         <w:rPr>
@@ -1697,9 +1697,23 @@
           <w:bCs w:val="0"/>
           <w:sz w:val="18"/>
           <w:szCs w:val="18"/>
+          <w:lang w:val="en-IL"/>
         </w:rPr>
         <w:br/>
-      </w:r>
+        <w:t>Recognized for independence, fast learning, high accountability, and strong interpersonal skills. Combines a systems-oriented mindset with hands-on problem-solving across complex infrastructures.</w:t>
+      </w:r>
+    </w:p>
+    <w:p>
+      <w:pPr>
+        <w:pStyle w:val="1"/>
+        <w:rPr>
+          <w:b w:val="0"/>
+          <w:bCs w:val="0"/>
+          <w:sz w:val="18"/>
+          <w:szCs w:val="18"/>
+          <w:lang w:val="en-IL"/>
+        </w:rPr>
+      </w:pPr>
       <w:r>
         <w:rPr>
           <w:color w:val="5389B7"/>
@@ -2732,46 +2746,301 @@
         <w:pStyle w:val="2"/>
         <w:rPr>
           <w:rFonts w:ascii="Tahoma" w:eastAsia="Times New Roman" w:hAnsi="Tahoma" w:cs="Tahoma"/>
+          <w:b w:val="0"/>
+          <w:bCs w:val="0"/>
           <w:sz w:val="18"/>
           <w:szCs w:val="18"/>
           <w:lang w:val="en-IL" w:eastAsia="en-IL" w:bidi="he-IL"/>
         </w:rPr>
       </w:pPr>
       <w:r>
+        <w:rPr>
+          <w:rFonts w:ascii="Tahoma" w:eastAsia="Times New Roman" w:hAnsi="Tahoma" w:cs="Tahoma"/>
+          <w:b w:val="0"/>
+          <w:bCs w:val="0"/>
+          <w:color w:val="365F91" w:themeColor="accent1" w:themeShade="BF"/>
+          <w:sz w:val="18"/>
+          <w:szCs w:val="18"/>
+          <w:lang w:val="en-IL" w:eastAsia="en-IL" w:bidi="he-IL"/>
+        </w:rPr>
+        <w:t xml:space="preserve">Cloud Monitoring </w:t>
+      </w:r>
+      <w:r>
+        <w:rPr>
+          <w:rFonts w:ascii="Tahoma" w:eastAsia="Times New Roman" w:hAnsi="Tahoma" w:cs="Tahoma"/>
+          <w:b w:val="0"/>
+          <w:bCs w:val="0"/>
+          <w:color w:val="365F91" w:themeColor="accent1" w:themeShade="BF"/>
+          <w:sz w:val="18"/>
+          <w:szCs w:val="18"/>
+          <w:lang w:val="en-IL" w:eastAsia="en-IL" w:bidi="he-IL"/>
+        </w:rPr>
+        <w:t>E</w:t>
+      </w:r>
+      <w:r>
+        <w:rPr>
+          <w:rFonts w:ascii="Tahoma" w:eastAsia="Times New Roman" w:hAnsi="Tahoma" w:cs="Tahoma"/>
+          <w:b w:val="0"/>
+          <w:bCs w:val="0"/>
+          <w:color w:val="365F91" w:themeColor="accent1" w:themeShade="BF"/>
+          <w:sz w:val="18"/>
+          <w:szCs w:val="18"/>
+          <w:lang w:eastAsia="en-IL" w:bidi="he-IL"/>
+        </w:rPr>
+        <w:t>ngineer</w:t>
+      </w:r>
+      <w:r>
+        <w:rPr>
+          <w:rFonts w:ascii="Tahoma" w:eastAsia="Times New Roman" w:hAnsi="Tahoma" w:cs="Tahoma"/>
+          <w:b w:val="0"/>
+          <w:bCs w:val="0"/>
+          <w:color w:val="365F91" w:themeColor="accent1" w:themeShade="BF"/>
+          <w:sz w:val="18"/>
+          <w:szCs w:val="18"/>
+          <w:lang w:val="en-IL" w:eastAsia="en-IL" w:bidi="he-IL"/>
+        </w:rPr>
+        <w:t xml:space="preserve"> – Mizrahi Bank (via Comblack)</w:t>
+      </w:r>
+      <w:r>
+        <w:rPr>
+          <w:rFonts w:ascii="Tahoma" w:eastAsia="Times New Roman" w:hAnsi="Tahoma" w:cs="Tahoma"/>
+          <w:b w:val="0"/>
+          <w:bCs w:val="0"/>
+          <w:sz w:val="18"/>
+          <w:szCs w:val="18"/>
+          <w:lang w:val="en-IL" w:eastAsia="en-IL" w:bidi="he-IL"/>
+        </w:rPr>
+        <w:br/>
+      </w:r>
+      <w:r>
+        <w:rPr>
+          <w:rFonts w:ascii="Tahoma" w:eastAsia="Times New Roman" w:hAnsi="Tahoma" w:cs="Tahoma"/>
+          <w:b w:val="0"/>
+          <w:bCs w:val="0"/>
+          <w:i/>
+          <w:iCs/>
+          <w:sz w:val="18"/>
+          <w:szCs w:val="18"/>
+          <w:lang w:val="en-IL" w:eastAsia="en-IL" w:bidi="he-IL"/>
+        </w:rPr>
+        <w:t>2024 – Present</w:t>
+      </w:r>
+    </w:p>
+    <w:p>
+      <w:pPr>
+        <w:pStyle w:val="2"/>
+        <w:numPr>
+          <w:ilvl w:val="0"/>
+          <w:numId w:val="21"/>
+        </w:numPr>
+        <w:tabs>
+          <w:tab w:val="clear" w:pos="720"/>
+        </w:tabs>
+        <w:ind w:left="142"/>
+        <w:rPr>
+          <w:rFonts w:ascii="Tahoma" w:hAnsi="Tahoma" w:cs="Tahoma"/>
+          <w:b w:val="0"/>
+          <w:bCs w:val="0"/>
+          <w:sz w:val="16"/>
+          <w:szCs w:val="16"/>
+          <w:lang w:val="en-IL" w:bidi="he-IL"/>
+        </w:rPr>
+      </w:pPr>
+      <w:r>
+        <w:rPr>
+          <w:rFonts w:ascii="Tahoma" w:hAnsi="Tahoma" w:cs="Tahoma"/>
+          <w:b w:val="0"/>
+          <w:bCs w:val="0"/>
+          <w:sz w:val="16"/>
+          <w:szCs w:val="16"/>
+          <w:lang w:val="en-IL" w:bidi="he-IL"/>
+        </w:rPr>
+        <w:t>Deployed and maintained observability platforms including Dynatrace, Splunk, and SolarWinds</w:t>
+      </w:r>
+    </w:p>
+    <w:p>
+      <w:pPr>
+        <w:pStyle w:val="2"/>
+        <w:numPr>
+          <w:ilvl w:val="0"/>
+          <w:numId w:val="21"/>
+        </w:numPr>
+        <w:tabs>
+          <w:tab w:val="clear" w:pos="720"/>
+          <w:tab w:val="num" w:pos="426"/>
+        </w:tabs>
+        <w:ind w:left="142"/>
+        <w:rPr>
+          <w:rFonts w:ascii="Tahoma" w:eastAsia="Times New Roman" w:hAnsi="Tahoma" w:cs="Tahoma"/>
+          <w:b w:val="0"/>
+          <w:bCs w:val="0"/>
+          <w:sz w:val="16"/>
+          <w:szCs w:val="16"/>
+          <w:lang w:val="en-IL" w:eastAsia="en-IL" w:bidi="he-IL"/>
+        </w:rPr>
+      </w:pPr>
+      <w:r>
+        <w:rPr>
+          <w:rFonts w:ascii="Tahoma" w:eastAsia="Times New Roman" w:hAnsi="Tahoma" w:cs="Tahoma"/>
+          <w:b w:val="0"/>
+          <w:bCs w:val="0"/>
+          <w:sz w:val="16"/>
+          <w:szCs w:val="16"/>
+          <w:lang w:val="en-IL" w:eastAsia="en-IL" w:bidi="he-IL"/>
+        </w:rPr>
+        <w:t>Configured advanced alerting in CloudWatch and integrated with SIEM systems (QRadar)</w:t>
+      </w:r>
+    </w:p>
+    <w:p>
+      <w:pPr>
+        <w:pStyle w:val="2"/>
+        <w:numPr>
+          <w:ilvl w:val="0"/>
+          <w:numId w:val="21"/>
+        </w:numPr>
+        <w:tabs>
+          <w:tab w:val="clear" w:pos="720"/>
+          <w:tab w:val="num" w:pos="426"/>
+        </w:tabs>
+        <w:ind w:left="142"/>
+        <w:rPr>
+          <w:rFonts w:ascii="Tahoma" w:eastAsia="Times New Roman" w:hAnsi="Tahoma" w:cs="Tahoma"/>
+          <w:b w:val="0"/>
+          <w:bCs w:val="0"/>
+          <w:sz w:val="16"/>
+          <w:szCs w:val="16"/>
+          <w:lang w:val="en-IL" w:eastAsia="en-IL" w:bidi="he-IL"/>
+        </w:rPr>
+      </w:pPr>
+      <w:r>
+        <w:rPr>
+          <w:rFonts w:ascii="Tahoma" w:eastAsia="Times New Roman" w:hAnsi="Tahoma" w:cs="Tahoma"/>
+          <w:b w:val="0"/>
+          <w:bCs w:val="0"/>
+          <w:sz w:val="16"/>
+          <w:szCs w:val="16"/>
+          <w:lang w:val="en-IL" w:eastAsia="en-IL" w:bidi="he-IL"/>
+        </w:rPr>
+        <w:t>Managed certificate infrastructure (PKI), IAM hardening, and access policy enforcement</w:t>
+      </w:r>
+    </w:p>
+    <w:p>
+      <w:pPr>
+        <w:pStyle w:val="2"/>
+        <w:numPr>
+          <w:ilvl w:val="0"/>
+          <w:numId w:val="21"/>
+        </w:numPr>
+        <w:tabs>
+          <w:tab w:val="clear" w:pos="720"/>
+          <w:tab w:val="num" w:pos="426"/>
+        </w:tabs>
+        <w:ind w:left="142"/>
+        <w:rPr>
+          <w:rFonts w:ascii="Tahoma" w:eastAsia="Times New Roman" w:hAnsi="Tahoma" w:cs="Tahoma"/>
+          <w:b w:val="0"/>
+          <w:bCs w:val="0"/>
+          <w:sz w:val="16"/>
+          <w:szCs w:val="16"/>
+          <w:lang w:val="en-IL" w:eastAsia="en-IL" w:bidi="he-IL"/>
+        </w:rPr>
+      </w:pPr>
+      <w:r>
+        <w:rPr>
+          <w:rFonts w:ascii="Tahoma" w:eastAsia="Times New Roman" w:hAnsi="Tahoma" w:cs="Tahoma"/>
+          <w:b w:val="0"/>
+          <w:bCs w:val="0"/>
+          <w:sz w:val="16"/>
+          <w:szCs w:val="16"/>
+          <w:lang w:val="en-IL" w:eastAsia="en-IL" w:bidi="he-IL"/>
+        </w:rPr>
+        <w:t>Collaborated closely with infrastructure, development, and security teams</w:t>
+      </w:r>
+    </w:p>
+    <w:p>
+      <w:pPr>
+        <w:pStyle w:val="2"/>
+        <w:numPr>
+          <w:ilvl w:val="0"/>
+          <w:numId w:val="21"/>
+        </w:numPr>
+        <w:tabs>
+          <w:tab w:val="clear" w:pos="720"/>
+          <w:tab w:val="num" w:pos="426"/>
+        </w:tabs>
+        <w:ind w:left="142"/>
+        <w:rPr>
+          <w:rFonts w:ascii="Tahoma" w:eastAsia="Times New Roman" w:hAnsi="Tahoma" w:cs="Tahoma"/>
+          <w:b w:val="0"/>
+          <w:bCs w:val="0"/>
+          <w:sz w:val="16"/>
+          <w:szCs w:val="16"/>
+          <w:lang w:val="en-IL" w:eastAsia="en-IL" w:bidi="he-IL"/>
+        </w:rPr>
+      </w:pPr>
+      <w:r>
+        <w:rPr>
+          <w:rFonts w:ascii="Tahoma" w:eastAsia="Times New Roman" w:hAnsi="Tahoma" w:cs="Tahoma"/>
+          <w:b w:val="0"/>
+          <w:bCs w:val="0"/>
+          <w:sz w:val="16"/>
+          <w:szCs w:val="16"/>
+          <w:lang w:val="en-IL" w:eastAsia="en-IL" w:bidi="he-IL"/>
+        </w:rPr>
+        <w:t>Gained deep insight into production traffic and proactively identified system bottlenecks</w:t>
+      </w:r>
+      <w:r>
+        <w:rPr>
+          <w:rFonts w:ascii="Tahoma" w:eastAsia="Times New Roman" w:hAnsi="Tahoma" w:cs="Tahoma"/>
+          <w:b w:val="0"/>
+          <w:bCs w:val="0"/>
+          <w:sz w:val="16"/>
+          <w:szCs w:val="16"/>
+          <w:lang w:val="en-IL" w:eastAsia="en-IL" w:bidi="he-IL"/>
+        </w:rPr>
+        <w:br/>
+      </w:r>
+      <w:r>
+        <w:rPr>
+          <w:rFonts w:ascii="Tahoma" w:eastAsia="Times New Roman" w:hAnsi="Tahoma" w:cs="Tahoma"/>
+          <w:sz w:val="16"/>
+          <w:szCs w:val="16"/>
+          <w:lang w:val="en-IL" w:eastAsia="en-IL" w:bidi="he-IL"/>
+        </w:rPr>
+        <w:t>Technologies</w:t>
+      </w:r>
+      <w:r>
+        <w:rPr>
+          <w:rFonts w:ascii="Tahoma" w:eastAsia="Times New Roman" w:hAnsi="Tahoma" w:cs="Tahoma"/>
+          <w:b w:val="0"/>
+          <w:bCs w:val="0"/>
+          <w:sz w:val="16"/>
+          <w:szCs w:val="16"/>
+          <w:lang w:val="en-IL" w:eastAsia="en-IL" w:bidi="he-IL"/>
+        </w:rPr>
+        <w:t>: AWS, CloudWatch, Dynatrace, Splunk, SolarWinds, IAM, PKI, QRadar, Linux, Windows Server</w:t>
+      </w:r>
+    </w:p>
+    <w:p>
+      <w:pPr>
+        <w:pStyle w:val="2"/>
+        <w:ind w:left="142"/>
         <w:rPr>
           <w:rFonts w:ascii="Tahoma" w:eastAsia="Times New Roman" w:hAnsi="Tahoma" w:cs="Tahoma"/>
           <w:sz w:val="18"/>
           <w:szCs w:val="18"/>
           <w:lang w:val="en-IL" w:eastAsia="en-IL" w:bidi="he-IL"/>
         </w:rPr>
-        <w:t xml:space="preserve">Cloud Monitoring </w:t>
-      </w:r>
+      </w:pPr>
       <w:r>
         <w:rPr>
           <w:rFonts w:ascii="Tahoma" w:eastAsia="Times New Roman" w:hAnsi="Tahoma" w:cs="Tahoma"/>
+          <w:color w:val="365F91" w:themeColor="accent1" w:themeShade="BF"/>
           <w:sz w:val="18"/>
           <w:szCs w:val="18"/>
           <w:lang w:val="en-IL" w:eastAsia="en-IL" w:bidi="he-IL"/>
         </w:rPr>
-        <w:t>E</w:t>
-      </w:r>
-      <w:r>
-        <w:rPr>
-          <w:rFonts w:ascii="Tahoma" w:eastAsia="Times New Roman" w:hAnsi="Tahoma" w:cs="Tahoma"/>
-          <w:sz w:val="18"/>
-          <w:szCs w:val="18"/>
-          <w:lang w:eastAsia="en-IL" w:bidi="he-IL"/>
-        </w:rPr>
-        <w:t>ngineer</w:t>
-      </w:r>
-      <w:r>
-        <w:rPr>
-          <w:rFonts w:ascii="Tahoma" w:eastAsia="Times New Roman" w:hAnsi="Tahoma" w:cs="Tahoma"/>
-          <w:sz w:val="18"/>
-          <w:szCs w:val="18"/>
-          <w:lang w:val="en-IL" w:eastAsia="en-IL" w:bidi="he-IL"/>
-        </w:rPr>
-        <w:t xml:space="preserve"> – Mizrahi Bank (via Comblack)</w:t>
+        <w:t>DevOps Engineer – Malam Team</w:t>
       </w:r>
       <w:r>
         <w:rPr>
@@ -2791,71 +3060,236 @@
           <w:szCs w:val="18"/>
           <w:lang w:val="en-IL" w:eastAsia="en-IL" w:bidi="he-IL"/>
         </w:rPr>
-        <w:t>2024 – Present</w:t>
-      </w:r>
-      <w:r>
+        <w:t>2023 – 2024</w:t>
+      </w:r>
+    </w:p>
+    <w:p>
+      <w:pPr>
+        <w:pStyle w:val="2"/>
+        <w:numPr>
+          <w:ilvl w:val="0"/>
+          <w:numId w:val="21"/>
+        </w:numPr>
+        <w:tabs>
+          <w:tab w:val="clear" w:pos="720"/>
+        </w:tabs>
+        <w:ind w:left="142"/>
+        <w:rPr>
+          <w:rFonts w:ascii="Tahoma" w:hAnsi="Tahoma" w:cs="Tahoma"/>
+          <w:b w:val="0"/>
+          <w:bCs w:val="0"/>
+          <w:sz w:val="16"/>
+          <w:szCs w:val="16"/>
+          <w:lang w:val="en-IL" w:bidi="he-IL"/>
+        </w:rPr>
+      </w:pPr>
+      <w:r>
+        <w:rPr>
+          <w:rFonts w:ascii="Tahoma" w:hAnsi="Tahoma" w:cs="Tahoma"/>
+          <w:b w:val="0"/>
+          <w:bCs w:val="0"/>
+          <w:sz w:val="16"/>
+          <w:szCs w:val="16"/>
+          <w:lang w:val="en-IL" w:bidi="he-IL"/>
+        </w:rPr>
+        <w:t>Managed cloud and on-premises infrastructure (Windows/Linux) on AWS</w:t>
+      </w:r>
+    </w:p>
+    <w:p>
+      <w:pPr>
+        <w:pStyle w:val="2"/>
+        <w:numPr>
+          <w:ilvl w:val="0"/>
+          <w:numId w:val="21"/>
+        </w:numPr>
+        <w:ind w:left="142"/>
+        <w:rPr>
+          <w:rFonts w:ascii="Tahoma" w:eastAsia="Times New Roman" w:hAnsi="Tahoma" w:cs="Tahoma"/>
+          <w:b w:val="0"/>
+          <w:bCs w:val="0"/>
+          <w:sz w:val="16"/>
+          <w:szCs w:val="16"/>
+          <w:lang w:val="en-IL" w:eastAsia="en-IL" w:bidi="he-IL"/>
+        </w:rPr>
+      </w:pPr>
+      <w:r>
+        <w:rPr>
+          <w:rFonts w:ascii="Tahoma" w:eastAsia="Times New Roman" w:hAnsi="Tahoma" w:cs="Tahoma"/>
+          <w:b w:val="0"/>
+          <w:bCs w:val="0"/>
+          <w:sz w:val="16"/>
+          <w:szCs w:val="16"/>
+          <w:lang w:val="en-IL" w:eastAsia="en-IL" w:bidi="he-IL"/>
+        </w:rPr>
+        <w:t>Provisioned services such as EC2, S3, RDS, IAM, CloudWatch, and VPC</w:t>
+      </w:r>
+    </w:p>
+    <w:p>
+      <w:pPr>
+        <w:pStyle w:val="2"/>
+        <w:numPr>
+          <w:ilvl w:val="0"/>
+          <w:numId w:val="21"/>
+        </w:numPr>
+        <w:ind w:left="142"/>
+        <w:rPr>
+          <w:rFonts w:ascii="Tahoma" w:eastAsia="Times New Roman" w:hAnsi="Tahoma" w:cs="Tahoma"/>
+          <w:b w:val="0"/>
+          <w:bCs w:val="0"/>
+          <w:sz w:val="16"/>
+          <w:szCs w:val="16"/>
+          <w:lang w:val="en-IL" w:eastAsia="en-IL" w:bidi="he-IL"/>
+        </w:rPr>
+      </w:pPr>
+      <w:r>
+        <w:rPr>
+          <w:rFonts w:ascii="Tahoma" w:eastAsia="Times New Roman" w:hAnsi="Tahoma" w:cs="Tahoma"/>
+          <w:b w:val="0"/>
+          <w:bCs w:val="0"/>
+          <w:sz w:val="16"/>
+          <w:szCs w:val="16"/>
+          <w:lang w:val="en-IL" w:eastAsia="en-IL" w:bidi="he-IL"/>
+        </w:rPr>
+        <w:t>Automated system tasks using Bash, PowerShell, and Python</w:t>
+      </w:r>
+    </w:p>
+    <w:p>
+      <w:pPr>
+        <w:pStyle w:val="2"/>
+        <w:numPr>
+          <w:ilvl w:val="0"/>
+          <w:numId w:val="21"/>
+        </w:numPr>
+        <w:ind w:left="142"/>
+        <w:rPr>
+          <w:rFonts w:ascii="Tahoma" w:eastAsia="Times New Roman" w:hAnsi="Tahoma" w:cs="Tahoma"/>
+          <w:b w:val="0"/>
+          <w:bCs w:val="0"/>
+          <w:sz w:val="16"/>
+          <w:szCs w:val="16"/>
+          <w:lang w:val="en-IL" w:eastAsia="en-IL" w:bidi="he-IL"/>
+        </w:rPr>
+      </w:pPr>
+      <w:r>
+        <w:rPr>
+          <w:rFonts w:ascii="Tahoma" w:eastAsia="Times New Roman" w:hAnsi="Tahoma" w:cs="Tahoma"/>
+          <w:b w:val="0"/>
+          <w:bCs w:val="0"/>
+          <w:sz w:val="16"/>
+          <w:szCs w:val="16"/>
+          <w:lang w:val="en-IL" w:eastAsia="en-IL" w:bidi="he-IL"/>
+        </w:rPr>
+        <w:t>Supported development teams with troubleshooting and environment configuration</w:t>
+      </w:r>
+    </w:p>
+    <w:p>
+      <w:pPr>
+        <w:pStyle w:val="2"/>
+        <w:numPr>
+          <w:ilvl w:val="0"/>
+          <w:numId w:val="21"/>
+        </w:numPr>
+        <w:ind w:left="142"/>
+        <w:rPr>
+          <w:rFonts w:ascii="Tahoma" w:eastAsia="Times New Roman" w:hAnsi="Tahoma" w:cs="Tahoma"/>
+          <w:b w:val="0"/>
+          <w:bCs w:val="0"/>
+          <w:sz w:val="16"/>
+          <w:szCs w:val="16"/>
+          <w:lang w:val="en-IL" w:eastAsia="en-IL" w:bidi="he-IL"/>
+        </w:rPr>
+      </w:pPr>
+      <w:r>
+        <w:rPr>
+          <w:rFonts w:ascii="Tahoma" w:eastAsia="Times New Roman" w:hAnsi="Tahoma" w:cs="Tahoma"/>
+          <w:b w:val="0"/>
+          <w:bCs w:val="0"/>
+          <w:sz w:val="16"/>
+          <w:szCs w:val="16"/>
+          <w:lang w:val="en-IL" w:eastAsia="en-IL" w:bidi="he-IL"/>
+        </w:rPr>
+        <w:t>Integrated CI/CD pipelines with Jenkins and GitLab</w:t>
+      </w:r>
+    </w:p>
+    <w:p>
+      <w:pPr>
+        <w:pStyle w:val="2"/>
+        <w:numPr>
+          <w:ilvl w:val="0"/>
+          <w:numId w:val="21"/>
+        </w:numPr>
+        <w:ind w:left="142"/>
+        <w:rPr>
+          <w:rFonts w:ascii="Tahoma" w:eastAsia="Times New Roman" w:hAnsi="Tahoma" w:cs="Tahoma"/>
+          <w:b w:val="0"/>
+          <w:bCs w:val="0"/>
+          <w:sz w:val="16"/>
+          <w:szCs w:val="16"/>
+          <w:lang w:val="en-IL" w:eastAsia="en-IL" w:bidi="he-IL"/>
+        </w:rPr>
+      </w:pPr>
+      <w:r>
+        <w:rPr>
+          <w:rFonts w:ascii="Tahoma" w:eastAsia="Times New Roman" w:hAnsi="Tahoma" w:cs="Tahoma"/>
+          <w:b w:val="0"/>
+          <w:bCs w:val="0"/>
+          <w:sz w:val="16"/>
+          <w:szCs w:val="16"/>
+          <w:lang w:val="en-IL" w:eastAsia="en-IL" w:bidi="he-IL"/>
+        </w:rPr>
+        <w:t>Led transition from manual scripting to structured infrastructure-as-code (IAC) approach</w:t>
+      </w:r>
+      <w:r>
+        <w:rPr>
+          <w:rFonts w:ascii="Tahoma" w:eastAsia="Times New Roman" w:hAnsi="Tahoma" w:cs="Tahoma"/>
+          <w:b w:val="0"/>
+          <w:bCs w:val="0"/>
+          <w:sz w:val="16"/>
+          <w:szCs w:val="16"/>
+          <w:lang w:val="en-IL" w:eastAsia="en-IL" w:bidi="he-IL"/>
+        </w:rPr>
+        <w:br/>
+      </w:r>
+      <w:r>
+        <w:rPr>
+          <w:rFonts w:ascii="Tahoma" w:eastAsia="Times New Roman" w:hAnsi="Tahoma" w:cs="Tahoma"/>
+          <w:sz w:val="16"/>
+          <w:szCs w:val="16"/>
+          <w:lang w:val="en-IL" w:eastAsia="en-IL" w:bidi="he-IL"/>
+        </w:rPr>
+        <w:t>Technologies</w:t>
+      </w:r>
+      <w:r>
+        <w:rPr>
+          <w:rFonts w:ascii="Tahoma" w:eastAsia="Times New Roman" w:hAnsi="Tahoma" w:cs="Tahoma"/>
+          <w:b w:val="0"/>
+          <w:bCs w:val="0"/>
+          <w:sz w:val="16"/>
+          <w:szCs w:val="16"/>
+          <w:lang w:val="en-IL" w:eastAsia="en-IL" w:bidi="he-IL"/>
+        </w:rPr>
+        <w:t>: AWS, Terraform, Jenkins, GitLab, Bash, PowerShell, Prometheus, Grafana, IAM, Linux, Windows</w:t>
+      </w:r>
+    </w:p>
+    <w:p>
+      <w:pPr>
+        <w:pStyle w:val="2"/>
         <w:rPr>
           <w:rFonts w:ascii="Tahoma" w:eastAsia="Times New Roman" w:hAnsi="Tahoma" w:cs="Tahoma"/>
           <w:sz w:val="18"/>
           <w:szCs w:val="18"/>
           <w:lang w:val="en-IL" w:eastAsia="en-IL" w:bidi="he-IL"/>
         </w:rPr>
-        <w:br/>
-      </w:r>
+      </w:pPr>
       <w:r>
         <w:rPr>
           <w:rFonts w:ascii="Tahoma" w:eastAsia="Times New Roman" w:hAnsi="Tahoma" w:cs="Tahoma"/>
-          <w:b w:val="0"/>
-          <w:bCs w:val="0"/>
+          <w:color w:val="365F91" w:themeColor="accent1" w:themeShade="BF"/>
           <w:sz w:val="18"/>
           <w:szCs w:val="18"/>
           <w:lang w:val="en-IL" w:eastAsia="en-IL" w:bidi="he-IL"/>
         </w:rPr>
-        <w:t>• Deployed and maintained monitoring solutions in AWS and hybrid environments using Splunk, Dynatrace, and SolarWinds</w:t>
-      </w:r>
-      <w:r>
-        <w:rPr>
-          <w:rFonts w:ascii="Tahoma" w:eastAsia="Times New Roman" w:hAnsi="Tahoma" w:cs="Tahoma"/>
-          <w:b w:val="0"/>
-          <w:bCs w:val="0"/>
-          <w:sz w:val="18"/>
-          <w:szCs w:val="18"/>
-          <w:lang w:val="en-IL" w:eastAsia="en-IL" w:bidi="he-IL"/>
-        </w:rPr>
-        <w:br/>
-        <w:t>• Integrated cloud-native security tools (GuardDuty, QRadar) to enhance incident detection and response</w:t>
-      </w:r>
-      <w:r>
-        <w:rPr>
-          <w:rFonts w:ascii="Tahoma" w:eastAsia="Times New Roman" w:hAnsi="Tahoma" w:cs="Tahoma"/>
-          <w:b w:val="0"/>
-          <w:bCs w:val="0"/>
-          <w:sz w:val="18"/>
-          <w:szCs w:val="18"/>
-          <w:lang w:val="en-IL" w:eastAsia="en-IL" w:bidi="he-IL"/>
-        </w:rPr>
-        <w:br/>
-        <w:t>• Managed PKI and digital certificates, enforced least privilege access policies across multiple systems</w:t>
-      </w:r>
-    </w:p>
-    <w:p>
-      <w:pPr>
-        <w:pStyle w:val="2"/>
-        <w:rPr>
-          <w:rFonts w:ascii="Tahoma" w:eastAsia="Times New Roman" w:hAnsi="Tahoma" w:cs="Tahoma"/>
-          <w:sz w:val="18"/>
-          <w:szCs w:val="18"/>
-          <w:lang w:val="en-IL" w:eastAsia="en-IL" w:bidi="he-IL"/>
-        </w:rPr>
-      </w:pPr>
-      <w:r>
-        <w:rPr>
-          <w:rFonts w:ascii="Tahoma" w:eastAsia="Times New Roman" w:hAnsi="Tahoma" w:cs="Tahoma"/>
-          <w:sz w:val="18"/>
-          <w:szCs w:val="18"/>
-          <w:lang w:val="en-IL" w:eastAsia="en-IL" w:bidi="he-IL"/>
-        </w:rPr>
-        <w:t>DevOps Engineer – Malam Team</w:t>
+        <w:t>Support Engineer – Bank Leumi (via Malam Team)</w:t>
       </w:r>
       <w:r>
         <w:rPr>
@@ -2875,97 +3309,179 @@
           <w:szCs w:val="18"/>
           <w:lang w:val="en-IL" w:eastAsia="en-IL" w:bidi="he-IL"/>
         </w:rPr>
-        <w:t>2023 – 2024</w:t>
-      </w:r>
-      <w:r>
+        <w:t>2022 – 2023</w:t>
+      </w:r>
+    </w:p>
+    <w:p>
+      <w:pPr>
+        <w:pStyle w:val="2"/>
+        <w:numPr>
+          <w:ilvl w:val="0"/>
+          <w:numId w:val="22"/>
+        </w:numPr>
+        <w:tabs>
+          <w:tab w:val="clear" w:pos="720"/>
+          <w:tab w:val="num" w:pos="426"/>
+        </w:tabs>
+        <w:ind w:left="142"/>
+        <w:rPr>
+          <w:rFonts w:ascii="Tahoma" w:hAnsi="Tahoma" w:cs="Tahoma"/>
+          <w:b w:val="0"/>
+          <w:bCs w:val="0"/>
+          <w:sz w:val="16"/>
+          <w:szCs w:val="16"/>
+          <w:lang w:val="en-IL" w:bidi="he-IL"/>
+        </w:rPr>
+      </w:pPr>
+      <w:r>
+        <w:rPr>
+          <w:rFonts w:ascii="Tahoma" w:hAnsi="Tahoma" w:cs="Tahoma"/>
+          <w:b w:val="0"/>
+          <w:bCs w:val="0"/>
+          <w:sz w:val="16"/>
+          <w:szCs w:val="16"/>
+          <w:lang w:val="en-IL" w:bidi="he-IL"/>
+        </w:rPr>
+        <w:t>Provided IT and DevOps support to 500+ developers and staff</w:t>
+      </w:r>
+    </w:p>
+    <w:p>
+      <w:pPr>
+        <w:pStyle w:val="2"/>
+        <w:numPr>
+          <w:ilvl w:val="0"/>
+          <w:numId w:val="21"/>
+        </w:numPr>
+        <w:ind w:left="142"/>
+        <w:rPr>
+          <w:rFonts w:ascii="Tahoma" w:eastAsia="Times New Roman" w:hAnsi="Tahoma" w:cs="Tahoma"/>
+          <w:b w:val="0"/>
+          <w:bCs w:val="0"/>
+          <w:sz w:val="16"/>
+          <w:szCs w:val="16"/>
+          <w:lang w:val="en-IL" w:eastAsia="en-IL" w:bidi="he-IL"/>
+        </w:rPr>
+      </w:pPr>
+      <w:r>
+        <w:rPr>
+          <w:rFonts w:ascii="Tahoma" w:eastAsia="Times New Roman" w:hAnsi="Tahoma" w:cs="Tahoma"/>
+          <w:b w:val="0"/>
+          <w:bCs w:val="0"/>
+          <w:sz w:val="16"/>
+          <w:szCs w:val="16"/>
+          <w:lang w:val="en-IL" w:eastAsia="en-IL" w:bidi="he-IL"/>
+        </w:rPr>
+        <w:t>Managed user access, VPN configurations, and system troubleshooting</w:t>
+      </w:r>
+    </w:p>
+    <w:p>
+      <w:pPr>
+        <w:pStyle w:val="2"/>
+        <w:numPr>
+          <w:ilvl w:val="0"/>
+          <w:numId w:val="21"/>
+        </w:numPr>
+        <w:ind w:left="142"/>
+        <w:rPr>
+          <w:rFonts w:ascii="Tahoma" w:eastAsia="Times New Roman" w:hAnsi="Tahoma" w:cs="Tahoma"/>
+          <w:b w:val="0"/>
+          <w:bCs w:val="0"/>
+          <w:sz w:val="16"/>
+          <w:szCs w:val="16"/>
+          <w:lang w:val="en-IL" w:eastAsia="en-IL" w:bidi="he-IL"/>
+        </w:rPr>
+      </w:pPr>
+      <w:r>
+        <w:rPr>
+          <w:rFonts w:ascii="Tahoma" w:eastAsia="Times New Roman" w:hAnsi="Tahoma" w:cs="Tahoma"/>
+          <w:b w:val="0"/>
+          <w:bCs w:val="0"/>
+          <w:sz w:val="16"/>
+          <w:szCs w:val="16"/>
+          <w:lang w:val="en-IL" w:eastAsia="en-IL" w:bidi="he-IL"/>
+        </w:rPr>
+        <w:t>Documented operational procedures and ensured issue resolution</w:t>
+      </w:r>
+    </w:p>
+    <w:p>
+      <w:pPr>
+        <w:pStyle w:val="2"/>
+        <w:numPr>
+          <w:ilvl w:val="0"/>
+          <w:numId w:val="21"/>
+        </w:numPr>
+        <w:ind w:left="142"/>
+        <w:rPr>
+          <w:rFonts w:ascii="Tahoma" w:eastAsia="Times New Roman" w:hAnsi="Tahoma" w:cs="Tahoma"/>
+          <w:b w:val="0"/>
+          <w:bCs w:val="0"/>
+          <w:sz w:val="16"/>
+          <w:szCs w:val="16"/>
+          <w:lang w:val="en-IL" w:eastAsia="en-IL" w:bidi="he-IL"/>
+        </w:rPr>
+      </w:pPr>
+      <w:r>
+        <w:rPr>
+          <w:rFonts w:ascii="Tahoma" w:eastAsia="Times New Roman" w:hAnsi="Tahoma" w:cs="Tahoma"/>
+          <w:b w:val="0"/>
+          <w:bCs w:val="0"/>
+          <w:sz w:val="16"/>
+          <w:szCs w:val="16"/>
+          <w:lang w:val="en-IL" w:eastAsia="en-IL" w:bidi="he-IL"/>
+        </w:rPr>
+        <w:t>Improved incident response time by introducing templates and technical training</w:t>
+      </w:r>
+      <w:r>
+        <w:rPr>
+          <w:rFonts w:ascii="Tahoma" w:eastAsia="Times New Roman" w:hAnsi="Tahoma" w:cs="Tahoma"/>
+          <w:b w:val="0"/>
+          <w:bCs w:val="0"/>
+          <w:sz w:val="16"/>
+          <w:szCs w:val="16"/>
+          <w:lang w:val="en-IL" w:eastAsia="en-IL" w:bidi="he-IL"/>
+        </w:rPr>
+        <w:br/>
+      </w:r>
+      <w:r>
+        <w:rPr>
+          <w:rFonts w:ascii="Tahoma" w:eastAsia="Times New Roman" w:hAnsi="Tahoma" w:cs="Tahoma"/>
+          <w:sz w:val="16"/>
+          <w:szCs w:val="16"/>
+          <w:lang w:val="en-IL" w:eastAsia="en-IL" w:bidi="he-IL"/>
+        </w:rPr>
+        <w:t>Technologies</w:t>
+      </w:r>
+      <w:r>
+        <w:rPr>
+          <w:rFonts w:ascii="Tahoma" w:eastAsia="Times New Roman" w:hAnsi="Tahoma" w:cs="Tahoma"/>
+          <w:b w:val="0"/>
+          <w:bCs w:val="0"/>
+          <w:sz w:val="16"/>
+          <w:szCs w:val="16"/>
+          <w:lang w:val="en-IL" w:eastAsia="en-IL" w:bidi="he-IL"/>
+        </w:rPr>
+        <w:t>: Active Directory, VPN, PowerShell, Windows, Linux, Helpdesk Systems</w:t>
+      </w:r>
+    </w:p>
+    <w:p>
+      <w:pPr>
+        <w:pStyle w:val="2"/>
         <w:rPr>
           <w:rFonts w:ascii="Tahoma" w:eastAsia="Times New Roman" w:hAnsi="Tahoma" w:cs="Tahoma"/>
           <w:sz w:val="18"/>
           <w:szCs w:val="18"/>
           <w:lang w:val="en-IL" w:eastAsia="en-IL" w:bidi="he-IL"/>
         </w:rPr>
-        <w:br/>
-      </w:r>
+      </w:pPr>
       <w:r>
         <w:rPr>
           <w:rFonts w:ascii="Tahoma" w:eastAsia="Times New Roman" w:hAnsi="Tahoma" w:cs="Tahoma"/>
-          <w:b w:val="0"/>
-          <w:bCs w:val="0"/>
+          <w:color w:val="365F91" w:themeColor="accent1" w:themeShade="BF"/>
           <w:sz w:val="18"/>
           <w:szCs w:val="18"/>
           <w:lang w:val="en-IL" w:eastAsia="en-IL" w:bidi="he-IL"/>
         </w:rPr>
-        <w:t>• Designed and operated cloud infrastructure in AWS and Azure, managing Linux and Windows-based servers</w:t>
-      </w:r>
-      <w:r>
-        <w:rPr>
-          <w:rFonts w:ascii="Tahoma" w:eastAsia="Times New Roman" w:hAnsi="Tahoma" w:cs="Tahoma"/>
-          <w:b w:val="0"/>
-          <w:bCs w:val="0"/>
-          <w:sz w:val="18"/>
-          <w:szCs w:val="18"/>
-          <w:lang w:val="en-IL" w:eastAsia="en-IL" w:bidi="he-IL"/>
-        </w:rPr>
-        <w:br/>
-        <w:t>• Provisioned core AWS services (EC2, S3, RDS, IAM, VPC) and automated infrastructure tasks using Python, Bash, and Terraform</w:t>
-      </w:r>
-      <w:r>
-        <w:rPr>
-          <w:rFonts w:ascii="Tahoma" w:eastAsia="Times New Roman" w:hAnsi="Tahoma" w:cs="Tahoma"/>
-          <w:b w:val="0"/>
-          <w:bCs w:val="0"/>
-          <w:sz w:val="18"/>
-          <w:szCs w:val="18"/>
-          <w:lang w:val="en-IL" w:eastAsia="en-IL" w:bidi="he-IL"/>
-        </w:rPr>
-        <w:br/>
-        <w:t>• Built and maintained CI/CD pipelines using Jenkins and GitLab, supporting both cloud and on-prem deployments</w:t>
-      </w:r>
-      <w:r>
-        <w:rPr>
-          <w:rFonts w:ascii="Tahoma" w:eastAsia="Times New Roman" w:hAnsi="Tahoma" w:cs="Tahoma"/>
-          <w:b w:val="0"/>
-          <w:bCs w:val="0"/>
-          <w:sz w:val="18"/>
-          <w:szCs w:val="18"/>
-          <w:lang w:val="en-IL" w:eastAsia="en-IL" w:bidi="he-IL"/>
-        </w:rPr>
-        <w:br/>
-        <w:t>• Collaborated with development teams to troubleshoot issues, enforce security controls, and streamline deployment processes</w:t>
-      </w:r>
-      <w:r>
-        <w:rPr>
-          <w:rFonts w:ascii="Tahoma" w:eastAsia="Times New Roman" w:hAnsi="Tahoma" w:cs="Tahoma"/>
-          <w:b w:val="0"/>
-          <w:bCs w:val="0"/>
-          <w:sz w:val="18"/>
-          <w:szCs w:val="18"/>
-          <w:lang w:val="en-IL" w:eastAsia="en-IL" w:bidi="he-IL"/>
-        </w:rPr>
-        <w:br/>
-        <w:t>• Operated Prometheus and CloudWatch for system visibility, logs, and alerting</w:t>
-      </w:r>
-    </w:p>
-    <w:p>
-      <w:pPr>
-        <w:pStyle w:val="2"/>
-        <w:rPr>
-          <w:rFonts w:ascii="Tahoma" w:eastAsia="Times New Roman" w:hAnsi="Tahoma" w:cs="Tahoma"/>
-          <w:b w:val="0"/>
-          <w:bCs w:val="0"/>
-          <w:sz w:val="18"/>
-          <w:szCs w:val="18"/>
-          <w:lang w:val="en-IL" w:eastAsia="en-IL" w:bidi="he-IL"/>
-        </w:rPr>
-      </w:pPr>
-      <w:r>
-        <w:rPr>
-          <w:rFonts w:ascii="Tahoma" w:eastAsia="Times New Roman" w:hAnsi="Tahoma" w:cs="Tahoma"/>
-          <w:sz w:val="18"/>
-          <w:szCs w:val="18"/>
-          <w:lang w:val="en-IL" w:eastAsia="en-IL" w:bidi="he-IL"/>
-        </w:rPr>
-        <w:t>Support Engineer – Bank Leumi (via Malam Team)</w:t>
+        <w:t>SecOps Consultant – GRSee Consulting</w:t>
       </w:r>
       <w:r>
         <w:rPr>
@@ -2985,204 +3501,146 @@
           <w:szCs w:val="18"/>
           <w:lang w:val="en-IL" w:eastAsia="en-IL" w:bidi="he-IL"/>
         </w:rPr>
-        <w:t>2022 – 2023</w:t>
-      </w:r>
-      <w:r>
-        <w:rPr>
-          <w:rFonts w:ascii="Tahoma" w:eastAsia="Times New Roman" w:hAnsi="Tahoma" w:cs="Tahoma"/>
-          <w:sz w:val="18"/>
-          <w:szCs w:val="18"/>
-          <w:lang w:val="en-IL" w:eastAsia="en-IL" w:bidi="he-IL"/>
-        </w:rPr>
-        <w:br/>
-      </w:r>
-      <w:r>
-        <w:rPr>
-          <w:rFonts w:ascii="Tahoma" w:eastAsia="Times New Roman" w:hAnsi="Tahoma" w:cs="Tahoma"/>
-          <w:b w:val="0"/>
-          <w:bCs w:val="0"/>
-          <w:sz w:val="18"/>
-          <w:szCs w:val="18"/>
-          <w:lang w:val="en-IL" w:eastAsia="en-IL" w:bidi="he-IL"/>
-        </w:rPr>
-        <w:t>• Delivered daily infrastructure and user support for over 500 global developers in DevOps, IT, and networking areas</w:t>
-      </w:r>
-      <w:r>
-        <w:rPr>
-          <w:rFonts w:ascii="Tahoma" w:eastAsia="Times New Roman" w:hAnsi="Tahoma" w:cs="Tahoma"/>
-          <w:b w:val="0"/>
-          <w:bCs w:val="0"/>
-          <w:sz w:val="18"/>
-          <w:szCs w:val="18"/>
-          <w:lang w:val="en-IL" w:eastAsia="en-IL" w:bidi="he-IL"/>
-        </w:rPr>
-        <w:br/>
-        <w:t>• Resolved system and network issues, managed VPN access, permissions, and user onboarding/offboarding</w:t>
+        <w:t>2021 – 2022</w:t>
       </w:r>
     </w:p>
     <w:p>
       <w:pPr>
         <w:pStyle w:val="2"/>
-        <w:rPr>
-          <w:rFonts w:ascii="Tahoma" w:eastAsia="Times New Roman" w:hAnsi="Tahoma" w:cs="Tahoma"/>
+        <w:numPr>
+          <w:ilvl w:val="0"/>
+          <w:numId w:val="24"/>
+        </w:numPr>
+        <w:tabs>
+          <w:tab w:val="clear" w:pos="720"/>
+          <w:tab w:val="num" w:pos="426"/>
+        </w:tabs>
+        <w:ind w:left="142"/>
+        <w:rPr>
+          <w:rFonts w:ascii="Tahoma" w:hAnsi="Tahoma" w:cs="Tahoma"/>
           <w:b w:val="0"/>
           <w:bCs w:val="0"/>
-          <w:sz w:val="18"/>
-          <w:szCs w:val="18"/>
-          <w:lang w:val="en-IL" w:eastAsia="en-IL" w:bidi="he-IL"/>
-        </w:rPr>
-      </w:pPr>
-      <w:r>
-        <w:rPr>
-          <w:rFonts w:ascii="Tahoma" w:eastAsia="Times New Roman" w:hAnsi="Tahoma" w:cs="Tahoma"/>
-          <w:sz w:val="18"/>
-          <w:szCs w:val="18"/>
-          <w:lang w:val="en-IL" w:eastAsia="en-IL" w:bidi="he-IL"/>
-        </w:rPr>
-        <w:t>SecOps Consultant – GRSee Consulting</w:t>
-      </w:r>
-      <w:r>
-        <w:rPr>
-          <w:rFonts w:ascii="Tahoma" w:eastAsia="Times New Roman" w:hAnsi="Tahoma" w:cs="Tahoma"/>
-          <w:sz w:val="18"/>
-          <w:szCs w:val="18"/>
-          <w:lang w:val="en-IL" w:eastAsia="en-IL" w:bidi="he-IL"/>
-        </w:rPr>
-        <w:br/>
-      </w:r>
-      <w:r>
-        <w:rPr>
-          <w:rFonts w:ascii="Tahoma" w:eastAsia="Times New Roman" w:hAnsi="Tahoma" w:cs="Tahoma"/>
-          <w:i/>
-          <w:iCs/>
-          <w:sz w:val="18"/>
-          <w:szCs w:val="18"/>
-          <w:lang w:val="en-IL" w:eastAsia="en-IL" w:bidi="he-IL"/>
-        </w:rPr>
-        <w:t>2021 – 2022</w:t>
-      </w:r>
-      <w:r>
-        <w:rPr>
-          <w:rFonts w:ascii="Tahoma" w:eastAsia="Times New Roman" w:hAnsi="Tahoma" w:cs="Tahoma"/>
-          <w:sz w:val="18"/>
-          <w:szCs w:val="18"/>
-          <w:lang w:val="en-IL" w:eastAsia="en-IL" w:bidi="he-IL"/>
-        </w:rPr>
-        <w:br/>
-      </w:r>
-      <w:r>
-        <w:rPr>
-          <w:rFonts w:ascii="Tahoma" w:eastAsia="Times New Roman" w:hAnsi="Tahoma" w:cs="Tahoma"/>
+          <w:sz w:val="16"/>
+          <w:szCs w:val="16"/>
+          <w:lang w:val="en-IL" w:bidi="he-IL"/>
+        </w:rPr>
+      </w:pPr>
+      <w:r>
+        <w:rPr>
+          <w:rFonts w:ascii="Tahoma" w:hAnsi="Tahoma" w:cs="Tahoma"/>
           <w:b w:val="0"/>
           <w:bCs w:val="0"/>
-          <w:sz w:val="18"/>
-          <w:szCs w:val="18"/>
-          <w:lang w:val="en-IL" w:eastAsia="en-IL" w:bidi="he-IL"/>
-        </w:rPr>
-        <w:t>• Provided hands-on cloud security consulting to clients (AWS, Azure, GCP)</w:t>
-      </w:r>
-      <w:r>
-        <w:rPr>
-          <w:rFonts w:ascii="Tahoma" w:eastAsia="Times New Roman" w:hAnsi="Tahoma" w:cs="Tahoma"/>
-          <w:b w:val="0"/>
-          <w:bCs w:val="0"/>
-          <w:sz w:val="18"/>
-          <w:szCs w:val="18"/>
-          <w:lang w:val="en-IL" w:eastAsia="en-IL" w:bidi="he-IL"/>
-        </w:rPr>
-        <w:br/>
-        <w:t>• Conducted vulnerability scans, implemented hardening measures, and trained engineering teams on security best practices</w:t>
+          <w:sz w:val="16"/>
+          <w:szCs w:val="16"/>
+          <w:lang w:val="en-IL" w:bidi="he-IL"/>
+        </w:rPr>
+        <w:t>Conducted vulnerability assessments and system hardening across AWS, Azure, and GCP</w:t>
       </w:r>
     </w:p>
     <w:p>
       <w:pPr>
         <w:pStyle w:val="2"/>
-        <w:rPr>
-          <w:color w:val="4F81BD" w:themeColor="accent1"/>
-          <w:spacing w:val="-2"/>
-          <w:lang w:val="en-IL"/>
-        </w:rPr>
-      </w:pPr>
-      <w:r>
-        <w:rPr>
-          <w:color w:val="4F81BD" w:themeColor="accent1"/>
-          <w:spacing w:val="-2"/>
-          <w:lang w:val="en-IL"/>
-        </w:rPr>
-        <w:t>Selected DevOps Projects</w:t>
+        <w:numPr>
+          <w:ilvl w:val="0"/>
+          <w:numId w:val="23"/>
+        </w:numPr>
+        <w:tabs>
+          <w:tab w:val="clear" w:pos="720"/>
+        </w:tabs>
+        <w:ind w:left="142"/>
+        <w:rPr>
+          <w:rFonts w:ascii="Tahoma" w:eastAsia="Times New Roman" w:hAnsi="Tahoma" w:cs="Tahoma"/>
+          <w:b w:val="0"/>
+          <w:bCs w:val="0"/>
+          <w:sz w:val="16"/>
+          <w:szCs w:val="16"/>
+          <w:lang w:val="en-IL" w:eastAsia="en-IL" w:bidi="he-IL"/>
+        </w:rPr>
+      </w:pPr>
+      <w:r>
+        <w:rPr>
+          <w:rFonts w:ascii="Tahoma" w:eastAsia="Times New Roman" w:hAnsi="Tahoma" w:cs="Tahoma"/>
+          <w:b w:val="0"/>
+          <w:bCs w:val="0"/>
+          <w:sz w:val="16"/>
+          <w:szCs w:val="16"/>
+          <w:lang w:val="en-IL" w:eastAsia="en-IL" w:bidi="he-IL"/>
+        </w:rPr>
+        <w:t>Delivered security remediation plans and hands-on workshops for clients and teams</w:t>
       </w:r>
     </w:p>
     <w:p>
       <w:pPr>
-        <w:pStyle w:val="a3"/>
-        <w:spacing w:line="219" w:lineRule="exact"/>
-        <w:ind w:left="115"/>
-        <w:rPr>
-          <w:b/>
-          <w:bCs/>
-          <w:lang w:val="en-IL"/>
-        </w:rPr>
-      </w:pPr>
-      <w:r>
-        <w:rPr>
-          <w:b/>
-          <w:bCs/>
-          <w:lang w:val="en-IL"/>
-        </w:rPr>
-        <w:t>• Secure MFA for Amazon WorkSpaces – Integrated FreeRADIUS &amp; OTP on EC2 with AWS Directory Service for secure 2FA access</w:t>
-      </w:r>
-      <w:r>
-        <w:rPr>
-          <w:b/>
-          <w:bCs/>
-          <w:lang w:val="en-IL"/>
+        <w:pStyle w:val="2"/>
+        <w:numPr>
+          <w:ilvl w:val="0"/>
+          <w:numId w:val="23"/>
+        </w:numPr>
+        <w:tabs>
+          <w:tab w:val="clear" w:pos="720"/>
+        </w:tabs>
+        <w:ind w:left="142"/>
+        <w:rPr>
+          <w:rFonts w:ascii="Tahoma" w:eastAsia="Times New Roman" w:hAnsi="Tahoma" w:cs="Tahoma"/>
+          <w:b w:val="0"/>
+          <w:bCs w:val="0"/>
+          <w:sz w:val="16"/>
+          <w:szCs w:val="16"/>
+          <w:lang w:val="en-IL" w:eastAsia="en-IL" w:bidi="he-IL"/>
+        </w:rPr>
+      </w:pPr>
+      <w:r>
+        <w:rPr>
+          <w:rFonts w:ascii="Tahoma" w:eastAsia="Times New Roman" w:hAnsi="Tahoma" w:cs="Tahoma"/>
+          <w:b w:val="0"/>
+          <w:bCs w:val="0"/>
+          <w:sz w:val="16"/>
+          <w:szCs w:val="16"/>
+          <w:lang w:val="en-IL" w:eastAsia="en-IL" w:bidi="he-IL"/>
+        </w:rPr>
+        <w:t>Transformed technical findings into client-friendly reports and actionable insights</w:t>
+      </w:r>
+      <w:r>
+        <w:rPr>
+          <w:rFonts w:ascii="Tahoma" w:eastAsia="Times New Roman" w:hAnsi="Tahoma" w:cs="Tahoma"/>
+          <w:b w:val="0"/>
+          <w:bCs w:val="0"/>
+          <w:sz w:val="16"/>
+          <w:szCs w:val="16"/>
+          <w:lang w:val="en-IL" w:eastAsia="en-IL" w:bidi="he-IL"/>
         </w:rPr>
         <w:br/>
-        <w:t xml:space="preserve">• VPN to AWS RDS – Built </w:t>
-      </w:r>
-      <w:r>
-        <w:rPr>
-          <w:b/>
-          <w:bCs/>
-          <w:lang w:val="en-IL"/>
-        </w:rPr>
-        <w:t xml:space="preserve">a </w:t>
-      </w:r>
-      <w:r>
-        <w:rPr>
-          <w:b/>
-          <w:bCs/>
-          <w:lang w:val="en-IL"/>
-        </w:rPr>
-        <w:t>secure Client VPN connection with private DNS and certificate-based access</w:t>
-      </w:r>
-      <w:r>
-        <w:rPr>
-          <w:b/>
-          <w:bCs/>
-          <w:lang w:val="en-IL"/>
-        </w:rPr>
-        <w:br/>
-        <w:t>• Multi-Environment AWS Infrastructure – Provisioned Dev/Stage/Prod using modular Terraform (EC2, ALB, RDS, WAF, IAM)</w:t>
+      </w:r>
+      <w:r>
+        <w:rPr>
+          <w:rFonts w:ascii="Tahoma" w:eastAsia="Times New Roman" w:hAnsi="Tahoma" w:cs="Tahoma"/>
+          <w:sz w:val="16"/>
+          <w:szCs w:val="16"/>
+          <w:lang w:val="en-IL" w:eastAsia="en-IL" w:bidi="he-IL"/>
+        </w:rPr>
+        <w:t>Technologies</w:t>
+      </w:r>
+      <w:r>
+        <w:rPr>
+          <w:rFonts w:ascii="Tahoma" w:eastAsia="Times New Roman" w:hAnsi="Tahoma" w:cs="Tahoma"/>
+          <w:b w:val="0"/>
+          <w:bCs w:val="0"/>
+          <w:sz w:val="16"/>
+          <w:szCs w:val="16"/>
+          <w:lang w:val="en-IL" w:eastAsia="en-IL" w:bidi="he-IL"/>
+        </w:rPr>
+        <w:t>: AWS, Azure, GCP, Linux, Bash, Security Scanners, IAM, SSL/TLS</w:t>
       </w:r>
     </w:p>
     <w:p>
       <w:pPr>
-        <w:pStyle w:val="a3"/>
-        <w:spacing w:line="219" w:lineRule="exact"/>
-        <w:ind w:left="115"/>
+        <w:pStyle w:val="2"/>
         <w:rPr>
           <w:rFonts w:cstheme="minorBidi"/>
           <w:rtl/>
           <w:lang w:bidi="he-IL"/>
         </w:rPr>
       </w:pPr>
-      <w:r>
-        <w:tab/>
-      </w:r>
-      <w:r>
-        <w:tab/>
-      </w:r>
       <w:r>
         <w:tab/>
       </w:r>
@@ -4395,6 +4853,304 @@
     </w:lvl>
   </w:abstractNum>
   <w:abstractNum w:abstractNumId="8" w15:restartNumberingAfterBreak="0">
+    <w:nsid w:val="26DB58BE"/>
+    <w:multiLevelType w:val="multilevel"/>
+    <w:tmpl w:val="33221458"/>
+    <w:lvl w:ilvl="0">
+      <w:start w:val="1"/>
+      <w:numFmt w:val="bullet"/>
+      <w:lvlText w:val=""/>
+      <w:lvlJc w:val="left"/>
+      <w:pPr>
+        <w:tabs>
+          <w:tab w:val="num" w:pos="720"/>
+        </w:tabs>
+        <w:ind w:left="720" w:hanging="360"/>
+      </w:pPr>
+      <w:rPr>
+        <w:rFonts w:ascii="Symbol" w:hAnsi="Symbol" w:hint="default"/>
+        <w:sz w:val="20"/>
+      </w:rPr>
+    </w:lvl>
+    <w:lvl w:ilvl="1" w:tentative="1">
+      <w:start w:val="1"/>
+      <w:numFmt w:val="bullet"/>
+      <w:lvlText w:val="o"/>
+      <w:lvlJc w:val="left"/>
+      <w:pPr>
+        <w:tabs>
+          <w:tab w:val="num" w:pos="1440"/>
+        </w:tabs>
+        <w:ind w:left="1440" w:hanging="360"/>
+      </w:pPr>
+      <w:rPr>
+        <w:rFonts w:ascii="Courier New" w:hAnsi="Courier New" w:hint="default"/>
+        <w:sz w:val="20"/>
+      </w:rPr>
+    </w:lvl>
+    <w:lvl w:ilvl="2" w:tentative="1">
+      <w:start w:val="1"/>
+      <w:numFmt w:val="bullet"/>
+      <w:lvlText w:val=""/>
+      <w:lvlJc w:val="left"/>
+      <w:pPr>
+        <w:tabs>
+          <w:tab w:val="num" w:pos="2160"/>
+        </w:tabs>
+        <w:ind w:left="2160" w:hanging="360"/>
+      </w:pPr>
+      <w:rPr>
+        <w:rFonts w:ascii="Wingdings" w:hAnsi="Wingdings" w:hint="default"/>
+        <w:sz w:val="20"/>
+      </w:rPr>
+    </w:lvl>
+    <w:lvl w:ilvl="3" w:tentative="1">
+      <w:start w:val="1"/>
+      <w:numFmt w:val="bullet"/>
+      <w:lvlText w:val=""/>
+      <w:lvlJc w:val="left"/>
+      <w:pPr>
+        <w:tabs>
+          <w:tab w:val="num" w:pos="2880"/>
+        </w:tabs>
+        <w:ind w:left="2880" w:hanging="360"/>
+      </w:pPr>
+      <w:rPr>
+        <w:rFonts w:ascii="Wingdings" w:hAnsi="Wingdings" w:hint="default"/>
+        <w:sz w:val="20"/>
+      </w:rPr>
+    </w:lvl>
+    <w:lvl w:ilvl="4" w:tentative="1">
+      <w:start w:val="1"/>
+      <w:numFmt w:val="bullet"/>
+      <w:lvlText w:val=""/>
+      <w:lvlJc w:val="left"/>
+      <w:pPr>
+        <w:tabs>
+          <w:tab w:val="num" w:pos="3600"/>
+        </w:tabs>
+        <w:ind w:left="3600" w:hanging="360"/>
+      </w:pPr>
+      <w:rPr>
+        <w:rFonts w:ascii="Wingdings" w:hAnsi="Wingdings" w:hint="default"/>
+        <w:sz w:val="20"/>
+      </w:rPr>
+    </w:lvl>
+    <w:lvl w:ilvl="5" w:tentative="1">
+      <w:start w:val="1"/>
+      <w:numFmt w:val="bullet"/>
+      <w:lvlText w:val=""/>
+      <w:lvlJc w:val="left"/>
+      <w:pPr>
+        <w:tabs>
+          <w:tab w:val="num" w:pos="4320"/>
+        </w:tabs>
+        <w:ind w:left="4320" w:hanging="360"/>
+      </w:pPr>
+      <w:rPr>
+        <w:rFonts w:ascii="Wingdings" w:hAnsi="Wingdings" w:hint="default"/>
+        <w:sz w:val="20"/>
+      </w:rPr>
+    </w:lvl>
+    <w:lvl w:ilvl="6" w:tentative="1">
+      <w:start w:val="1"/>
+      <w:numFmt w:val="bullet"/>
+      <w:lvlText w:val=""/>
+      <w:lvlJc w:val="left"/>
+      <w:pPr>
+        <w:tabs>
+          <w:tab w:val="num" w:pos="5040"/>
+        </w:tabs>
+        <w:ind w:left="5040" w:hanging="360"/>
+      </w:pPr>
+      <w:rPr>
+        <w:rFonts w:ascii="Wingdings" w:hAnsi="Wingdings" w:hint="default"/>
+        <w:sz w:val="20"/>
+      </w:rPr>
+    </w:lvl>
+    <w:lvl w:ilvl="7" w:tentative="1">
+      <w:start w:val="1"/>
+      <w:numFmt w:val="bullet"/>
+      <w:lvlText w:val=""/>
+      <w:lvlJc w:val="left"/>
+      <w:pPr>
+        <w:tabs>
+          <w:tab w:val="num" w:pos="5760"/>
+        </w:tabs>
+        <w:ind w:left="5760" w:hanging="360"/>
+      </w:pPr>
+      <w:rPr>
+        <w:rFonts w:ascii="Wingdings" w:hAnsi="Wingdings" w:hint="default"/>
+        <w:sz w:val="20"/>
+      </w:rPr>
+    </w:lvl>
+    <w:lvl w:ilvl="8" w:tentative="1">
+      <w:start w:val="1"/>
+      <w:numFmt w:val="bullet"/>
+      <w:lvlText w:val=""/>
+      <w:lvlJc w:val="left"/>
+      <w:pPr>
+        <w:tabs>
+          <w:tab w:val="num" w:pos="6480"/>
+        </w:tabs>
+        <w:ind w:left="6480" w:hanging="360"/>
+      </w:pPr>
+      <w:rPr>
+        <w:rFonts w:ascii="Wingdings" w:hAnsi="Wingdings" w:hint="default"/>
+        <w:sz w:val="20"/>
+      </w:rPr>
+    </w:lvl>
+  </w:abstractNum>
+  <w:abstractNum w:abstractNumId="9" w15:restartNumberingAfterBreak="0">
+    <w:nsid w:val="2E1C1728"/>
+    <w:multiLevelType w:val="multilevel"/>
+    <w:tmpl w:val="33221458"/>
+    <w:lvl w:ilvl="0">
+      <w:start w:val="1"/>
+      <w:numFmt w:val="bullet"/>
+      <w:lvlText w:val=""/>
+      <w:lvlJc w:val="left"/>
+      <w:pPr>
+        <w:tabs>
+          <w:tab w:val="num" w:pos="720"/>
+        </w:tabs>
+        <w:ind w:left="720" w:hanging="360"/>
+      </w:pPr>
+      <w:rPr>
+        <w:rFonts w:ascii="Symbol" w:hAnsi="Symbol" w:hint="default"/>
+        <w:sz w:val="20"/>
+      </w:rPr>
+    </w:lvl>
+    <w:lvl w:ilvl="1" w:tentative="1">
+      <w:start w:val="1"/>
+      <w:numFmt w:val="bullet"/>
+      <w:lvlText w:val="o"/>
+      <w:lvlJc w:val="left"/>
+      <w:pPr>
+        <w:tabs>
+          <w:tab w:val="num" w:pos="1440"/>
+        </w:tabs>
+        <w:ind w:left="1440" w:hanging="360"/>
+      </w:pPr>
+      <w:rPr>
+        <w:rFonts w:ascii="Courier New" w:hAnsi="Courier New" w:hint="default"/>
+        <w:sz w:val="20"/>
+      </w:rPr>
+    </w:lvl>
+    <w:lvl w:ilvl="2" w:tentative="1">
+      <w:start w:val="1"/>
+      <w:numFmt w:val="bullet"/>
+      <w:lvlText w:val=""/>
+      <w:lvlJc w:val="left"/>
+      <w:pPr>
+        <w:tabs>
+          <w:tab w:val="num" w:pos="2160"/>
+        </w:tabs>
+        <w:ind w:left="2160" w:hanging="360"/>
+      </w:pPr>
+      <w:rPr>
+        <w:rFonts w:ascii="Wingdings" w:hAnsi="Wingdings" w:hint="default"/>
+        <w:sz w:val="20"/>
+      </w:rPr>
+    </w:lvl>
+    <w:lvl w:ilvl="3" w:tentative="1">
+      <w:start w:val="1"/>
+      <w:numFmt w:val="bullet"/>
+      <w:lvlText w:val=""/>
+      <w:lvlJc w:val="left"/>
+      <w:pPr>
+        <w:tabs>
+          <w:tab w:val="num" w:pos="2880"/>
+        </w:tabs>
+        <w:ind w:left="2880" w:hanging="360"/>
+      </w:pPr>
+      <w:rPr>
+        <w:rFonts w:ascii="Wingdings" w:hAnsi="Wingdings" w:hint="default"/>
+        <w:sz w:val="20"/>
+      </w:rPr>
+    </w:lvl>
+    <w:lvl w:ilvl="4" w:tentative="1">
+      <w:start w:val="1"/>
+      <w:numFmt w:val="bullet"/>
+      <w:lvlText w:val=""/>
+      <w:lvlJc w:val="left"/>
+      <w:pPr>
+        <w:tabs>
+          <w:tab w:val="num" w:pos="3600"/>
+        </w:tabs>
+        <w:ind w:left="3600" w:hanging="360"/>
+      </w:pPr>
+      <w:rPr>
+        <w:rFonts w:ascii="Wingdings" w:hAnsi="Wingdings" w:hint="default"/>
+        <w:sz w:val="20"/>
+      </w:rPr>
+    </w:lvl>
+    <w:lvl w:ilvl="5" w:tentative="1">
+      <w:start w:val="1"/>
+      <w:numFmt w:val="bullet"/>
+      <w:lvlText w:val=""/>
+      <w:lvlJc w:val="left"/>
+      <w:pPr>
+        <w:tabs>
+          <w:tab w:val="num" w:pos="4320"/>
+        </w:tabs>
+        <w:ind w:left="4320" w:hanging="360"/>
+      </w:pPr>
+      <w:rPr>
+        <w:rFonts w:ascii="Wingdings" w:hAnsi="Wingdings" w:hint="default"/>
+        <w:sz w:val="20"/>
+      </w:rPr>
+    </w:lvl>
+    <w:lvl w:ilvl="6" w:tentative="1">
+      <w:start w:val="1"/>
+      <w:numFmt w:val="bullet"/>
+      <w:lvlText w:val=""/>
+      <w:lvlJc w:val="left"/>
+      <w:pPr>
+        <w:tabs>
+          <w:tab w:val="num" w:pos="5040"/>
+        </w:tabs>
+        <w:ind w:left="5040" w:hanging="360"/>
+      </w:pPr>
+      <w:rPr>
+        <w:rFonts w:ascii="Wingdings" w:hAnsi="Wingdings" w:hint="default"/>
+        <w:sz w:val="20"/>
+      </w:rPr>
+    </w:lvl>
+    <w:lvl w:ilvl="7" w:tentative="1">
+      <w:start w:val="1"/>
+      <w:numFmt w:val="bullet"/>
+      <w:lvlText w:val=""/>
+      <w:lvlJc w:val="left"/>
+      <w:pPr>
+        <w:tabs>
+          <w:tab w:val="num" w:pos="5760"/>
+        </w:tabs>
+        <w:ind w:left="5760" w:hanging="360"/>
+      </w:pPr>
+      <w:rPr>
+        <w:rFonts w:ascii="Wingdings" w:hAnsi="Wingdings" w:hint="default"/>
+        <w:sz w:val="20"/>
+      </w:rPr>
+    </w:lvl>
+    <w:lvl w:ilvl="8" w:tentative="1">
+      <w:start w:val="1"/>
+      <w:numFmt w:val="bullet"/>
+      <w:lvlText w:val=""/>
+      <w:lvlJc w:val="left"/>
+      <w:pPr>
+        <w:tabs>
+          <w:tab w:val="num" w:pos="6480"/>
+        </w:tabs>
+        <w:ind w:left="6480" w:hanging="360"/>
+      </w:pPr>
+      <w:rPr>
+        <w:rFonts w:ascii="Wingdings" w:hAnsi="Wingdings" w:hint="default"/>
+        <w:sz w:val="20"/>
+      </w:rPr>
+    </w:lvl>
+  </w:abstractNum>
+  <w:abstractNum w:abstractNumId="10" w15:restartNumberingAfterBreak="0">
     <w:nsid w:val="2E8A2698"/>
     <w:multiLevelType w:val="multilevel"/>
     <w:tmpl w:val="9B242204"/>
@@ -4543,7 +5299,7 @@
       </w:rPr>
     </w:lvl>
   </w:abstractNum>
-  <w:abstractNum w:abstractNumId="9" w15:restartNumberingAfterBreak="0">
+  <w:abstractNum w:abstractNumId="11" w15:restartNumberingAfterBreak="0">
     <w:nsid w:val="36FB6E60"/>
     <w:multiLevelType w:val="multilevel"/>
     <w:tmpl w:val="5B042162"/>
@@ -4692,7 +5448,305 @@
       </w:rPr>
     </w:lvl>
   </w:abstractNum>
-  <w:abstractNum w:abstractNumId="10" w15:restartNumberingAfterBreak="0">
+  <w:abstractNum w:abstractNumId="12" w15:restartNumberingAfterBreak="0">
+    <w:nsid w:val="38BD6064"/>
+    <w:multiLevelType w:val="multilevel"/>
+    <w:tmpl w:val="33221458"/>
+    <w:lvl w:ilvl="0">
+      <w:start w:val="1"/>
+      <w:numFmt w:val="bullet"/>
+      <w:lvlText w:val=""/>
+      <w:lvlJc w:val="left"/>
+      <w:pPr>
+        <w:tabs>
+          <w:tab w:val="num" w:pos="720"/>
+        </w:tabs>
+        <w:ind w:left="720" w:hanging="360"/>
+      </w:pPr>
+      <w:rPr>
+        <w:rFonts w:ascii="Symbol" w:hAnsi="Symbol" w:hint="default"/>
+        <w:sz w:val="20"/>
+      </w:rPr>
+    </w:lvl>
+    <w:lvl w:ilvl="1" w:tentative="1">
+      <w:start w:val="1"/>
+      <w:numFmt w:val="bullet"/>
+      <w:lvlText w:val="o"/>
+      <w:lvlJc w:val="left"/>
+      <w:pPr>
+        <w:tabs>
+          <w:tab w:val="num" w:pos="1440"/>
+        </w:tabs>
+        <w:ind w:left="1440" w:hanging="360"/>
+      </w:pPr>
+      <w:rPr>
+        <w:rFonts w:ascii="Courier New" w:hAnsi="Courier New" w:hint="default"/>
+        <w:sz w:val="20"/>
+      </w:rPr>
+    </w:lvl>
+    <w:lvl w:ilvl="2" w:tentative="1">
+      <w:start w:val="1"/>
+      <w:numFmt w:val="bullet"/>
+      <w:lvlText w:val=""/>
+      <w:lvlJc w:val="left"/>
+      <w:pPr>
+        <w:tabs>
+          <w:tab w:val="num" w:pos="2160"/>
+        </w:tabs>
+        <w:ind w:left="2160" w:hanging="360"/>
+      </w:pPr>
+      <w:rPr>
+        <w:rFonts w:ascii="Wingdings" w:hAnsi="Wingdings" w:hint="default"/>
+        <w:sz w:val="20"/>
+      </w:rPr>
+    </w:lvl>
+    <w:lvl w:ilvl="3" w:tentative="1">
+      <w:start w:val="1"/>
+      <w:numFmt w:val="bullet"/>
+      <w:lvlText w:val=""/>
+      <w:lvlJc w:val="left"/>
+      <w:pPr>
+        <w:tabs>
+          <w:tab w:val="num" w:pos="2880"/>
+        </w:tabs>
+        <w:ind w:left="2880" w:hanging="360"/>
+      </w:pPr>
+      <w:rPr>
+        <w:rFonts w:ascii="Wingdings" w:hAnsi="Wingdings" w:hint="default"/>
+        <w:sz w:val="20"/>
+      </w:rPr>
+    </w:lvl>
+    <w:lvl w:ilvl="4" w:tentative="1">
+      <w:start w:val="1"/>
+      <w:numFmt w:val="bullet"/>
+      <w:lvlText w:val=""/>
+      <w:lvlJc w:val="left"/>
+      <w:pPr>
+        <w:tabs>
+          <w:tab w:val="num" w:pos="3600"/>
+        </w:tabs>
+        <w:ind w:left="3600" w:hanging="360"/>
+      </w:pPr>
+      <w:rPr>
+        <w:rFonts w:ascii="Wingdings" w:hAnsi="Wingdings" w:hint="default"/>
+        <w:sz w:val="20"/>
+      </w:rPr>
+    </w:lvl>
+    <w:lvl w:ilvl="5" w:tentative="1">
+      <w:start w:val="1"/>
+      <w:numFmt w:val="bullet"/>
+      <w:lvlText w:val=""/>
+      <w:lvlJc w:val="left"/>
+      <w:pPr>
+        <w:tabs>
+          <w:tab w:val="num" w:pos="4320"/>
+        </w:tabs>
+        <w:ind w:left="4320" w:hanging="360"/>
+      </w:pPr>
+      <w:rPr>
+        <w:rFonts w:ascii="Wingdings" w:hAnsi="Wingdings" w:hint="default"/>
+        <w:sz w:val="20"/>
+      </w:rPr>
+    </w:lvl>
+    <w:lvl w:ilvl="6" w:tentative="1">
+      <w:start w:val="1"/>
+      <w:numFmt w:val="bullet"/>
+      <w:lvlText w:val=""/>
+      <w:lvlJc w:val="left"/>
+      <w:pPr>
+        <w:tabs>
+          <w:tab w:val="num" w:pos="5040"/>
+        </w:tabs>
+        <w:ind w:left="5040" w:hanging="360"/>
+      </w:pPr>
+      <w:rPr>
+        <w:rFonts w:ascii="Wingdings" w:hAnsi="Wingdings" w:hint="default"/>
+        <w:sz w:val="20"/>
+      </w:rPr>
+    </w:lvl>
+    <w:lvl w:ilvl="7" w:tentative="1">
+      <w:start w:val="1"/>
+      <w:numFmt w:val="bullet"/>
+      <w:lvlText w:val=""/>
+      <w:lvlJc w:val="left"/>
+      <w:pPr>
+        <w:tabs>
+          <w:tab w:val="num" w:pos="5760"/>
+        </w:tabs>
+        <w:ind w:left="5760" w:hanging="360"/>
+      </w:pPr>
+      <w:rPr>
+        <w:rFonts w:ascii="Wingdings" w:hAnsi="Wingdings" w:hint="default"/>
+        <w:sz w:val="20"/>
+      </w:rPr>
+    </w:lvl>
+    <w:lvl w:ilvl="8" w:tentative="1">
+      <w:start w:val="1"/>
+      <w:numFmt w:val="bullet"/>
+      <w:lvlText w:val=""/>
+      <w:lvlJc w:val="left"/>
+      <w:pPr>
+        <w:tabs>
+          <w:tab w:val="num" w:pos="6480"/>
+        </w:tabs>
+        <w:ind w:left="6480" w:hanging="360"/>
+      </w:pPr>
+      <w:rPr>
+        <w:rFonts w:ascii="Wingdings" w:hAnsi="Wingdings" w:hint="default"/>
+        <w:sz w:val="20"/>
+      </w:rPr>
+    </w:lvl>
+  </w:abstractNum>
+  <w:abstractNum w:abstractNumId="13" w15:restartNumberingAfterBreak="0">
+    <w:nsid w:val="402216F2"/>
+    <w:multiLevelType w:val="multilevel"/>
+    <w:tmpl w:val="33221458"/>
+    <w:lvl w:ilvl="0">
+      <w:start w:val="1"/>
+      <w:numFmt w:val="bullet"/>
+      <w:lvlText w:val=""/>
+      <w:lvlJc w:val="left"/>
+      <w:pPr>
+        <w:tabs>
+          <w:tab w:val="num" w:pos="720"/>
+        </w:tabs>
+        <w:ind w:left="720" w:hanging="360"/>
+      </w:pPr>
+      <w:rPr>
+        <w:rFonts w:ascii="Symbol" w:hAnsi="Symbol" w:hint="default"/>
+        <w:sz w:val="20"/>
+      </w:rPr>
+    </w:lvl>
+    <w:lvl w:ilvl="1" w:tentative="1">
+      <w:start w:val="1"/>
+      <w:numFmt w:val="bullet"/>
+      <w:lvlText w:val="o"/>
+      <w:lvlJc w:val="left"/>
+      <w:pPr>
+        <w:tabs>
+          <w:tab w:val="num" w:pos="1440"/>
+        </w:tabs>
+        <w:ind w:left="1440" w:hanging="360"/>
+      </w:pPr>
+      <w:rPr>
+        <w:rFonts w:ascii="Courier New" w:hAnsi="Courier New" w:hint="default"/>
+        <w:sz w:val="20"/>
+      </w:rPr>
+    </w:lvl>
+    <w:lvl w:ilvl="2" w:tentative="1">
+      <w:start w:val="1"/>
+      <w:numFmt w:val="bullet"/>
+      <w:lvlText w:val=""/>
+      <w:lvlJc w:val="left"/>
+      <w:pPr>
+        <w:tabs>
+          <w:tab w:val="num" w:pos="2160"/>
+        </w:tabs>
+        <w:ind w:left="2160" w:hanging="360"/>
+      </w:pPr>
+      <w:rPr>
+        <w:rFonts w:ascii="Wingdings" w:hAnsi="Wingdings" w:hint="default"/>
+        <w:sz w:val="20"/>
+      </w:rPr>
+    </w:lvl>
+    <w:lvl w:ilvl="3" w:tentative="1">
+      <w:start w:val="1"/>
+      <w:numFmt w:val="bullet"/>
+      <w:lvlText w:val=""/>
+      <w:lvlJc w:val="left"/>
+      <w:pPr>
+        <w:tabs>
+          <w:tab w:val="num" w:pos="2880"/>
+        </w:tabs>
+        <w:ind w:left="2880" w:hanging="360"/>
+      </w:pPr>
+      <w:rPr>
+        <w:rFonts w:ascii="Wingdings" w:hAnsi="Wingdings" w:hint="default"/>
+        <w:sz w:val="20"/>
+      </w:rPr>
+    </w:lvl>
+    <w:lvl w:ilvl="4" w:tentative="1">
+      <w:start w:val="1"/>
+      <w:numFmt w:val="bullet"/>
+      <w:lvlText w:val=""/>
+      <w:lvlJc w:val="left"/>
+      <w:pPr>
+        <w:tabs>
+          <w:tab w:val="num" w:pos="3600"/>
+        </w:tabs>
+        <w:ind w:left="3600" w:hanging="360"/>
+      </w:pPr>
+      <w:rPr>
+        <w:rFonts w:ascii="Wingdings" w:hAnsi="Wingdings" w:hint="default"/>
+        <w:sz w:val="20"/>
+      </w:rPr>
+    </w:lvl>
+    <w:lvl w:ilvl="5" w:tentative="1">
+      <w:start w:val="1"/>
+      <w:numFmt w:val="bullet"/>
+      <w:lvlText w:val=""/>
+      <w:lvlJc w:val="left"/>
+      <w:pPr>
+        <w:tabs>
+          <w:tab w:val="num" w:pos="4320"/>
+        </w:tabs>
+        <w:ind w:left="4320" w:hanging="360"/>
+      </w:pPr>
+      <w:rPr>
+        <w:rFonts w:ascii="Wingdings" w:hAnsi="Wingdings" w:hint="default"/>
+        <w:sz w:val="20"/>
+      </w:rPr>
+    </w:lvl>
+    <w:lvl w:ilvl="6" w:tentative="1">
+      <w:start w:val="1"/>
+      <w:numFmt w:val="bullet"/>
+      <w:lvlText w:val=""/>
+      <w:lvlJc w:val="left"/>
+      <w:pPr>
+        <w:tabs>
+          <w:tab w:val="num" w:pos="5040"/>
+        </w:tabs>
+        <w:ind w:left="5040" w:hanging="360"/>
+      </w:pPr>
+      <w:rPr>
+        <w:rFonts w:ascii="Wingdings" w:hAnsi="Wingdings" w:hint="default"/>
+        <w:sz w:val="20"/>
+      </w:rPr>
+    </w:lvl>
+    <w:lvl w:ilvl="7" w:tentative="1">
+      <w:start w:val="1"/>
+      <w:numFmt w:val="bullet"/>
+      <w:lvlText w:val=""/>
+      <w:lvlJc w:val="left"/>
+      <w:pPr>
+        <w:tabs>
+          <w:tab w:val="num" w:pos="5760"/>
+        </w:tabs>
+        <w:ind w:left="5760" w:hanging="360"/>
+      </w:pPr>
+      <w:rPr>
+        <w:rFonts w:ascii="Wingdings" w:hAnsi="Wingdings" w:hint="default"/>
+        <w:sz w:val="20"/>
+      </w:rPr>
+    </w:lvl>
+    <w:lvl w:ilvl="8" w:tentative="1">
+      <w:start w:val="1"/>
+      <w:numFmt w:val="bullet"/>
+      <w:lvlText w:val=""/>
+      <w:lvlJc w:val="left"/>
+      <w:pPr>
+        <w:tabs>
+          <w:tab w:val="num" w:pos="6480"/>
+        </w:tabs>
+        <w:ind w:left="6480" w:hanging="360"/>
+      </w:pPr>
+      <w:rPr>
+        <w:rFonts w:ascii="Wingdings" w:hAnsi="Wingdings" w:hint="default"/>
+        <w:sz w:val="20"/>
+      </w:rPr>
+    </w:lvl>
+  </w:abstractNum>
+  <w:abstractNum w:abstractNumId="14" w15:restartNumberingAfterBreak="0">
     <w:nsid w:val="431B325C"/>
     <w:multiLevelType w:val="multilevel"/>
     <w:tmpl w:val="623E4E8E"/>
@@ -4841,7 +5895,7 @@
       </w:rPr>
     </w:lvl>
   </w:abstractNum>
-  <w:abstractNum w:abstractNumId="11" w15:restartNumberingAfterBreak="0">
+  <w:abstractNum w:abstractNumId="15" w15:restartNumberingAfterBreak="0">
     <w:nsid w:val="47FA04B6"/>
     <w:multiLevelType w:val="hybridMultilevel"/>
     <w:tmpl w:val="F7868836"/>
@@ -4954,7 +6008,7 @@
       </w:rPr>
     </w:lvl>
   </w:abstractNum>
-  <w:abstractNum w:abstractNumId="12" w15:restartNumberingAfterBreak="0">
+  <w:abstractNum w:abstractNumId="16" w15:restartNumberingAfterBreak="0">
     <w:nsid w:val="48A51A89"/>
     <w:multiLevelType w:val="multilevel"/>
     <w:tmpl w:val="7EC6EAC8"/>
@@ -5103,7 +6157,7 @@
       </w:rPr>
     </w:lvl>
   </w:abstractNum>
-  <w:abstractNum w:abstractNumId="13" w15:restartNumberingAfterBreak="0">
+  <w:abstractNum w:abstractNumId="17" w15:restartNumberingAfterBreak="0">
     <w:nsid w:val="53CD2691"/>
     <w:multiLevelType w:val="multilevel"/>
     <w:tmpl w:val="9870AF24"/>
@@ -5252,7 +6306,7 @@
       </w:rPr>
     </w:lvl>
   </w:abstractNum>
-  <w:abstractNum w:abstractNumId="14" w15:restartNumberingAfterBreak="0">
+  <w:abstractNum w:abstractNumId="18" w15:restartNumberingAfterBreak="0">
     <w:nsid w:val="63C82F67"/>
     <w:multiLevelType w:val="multilevel"/>
     <w:tmpl w:val="9AE86582"/>
@@ -5401,7 +6455,7 @@
       </w:rPr>
     </w:lvl>
   </w:abstractNum>
-  <w:abstractNum w:abstractNumId="15" w15:restartNumberingAfterBreak="0">
+  <w:abstractNum w:abstractNumId="19" w15:restartNumberingAfterBreak="0">
     <w:nsid w:val="651B0802"/>
     <w:multiLevelType w:val="multilevel"/>
     <w:tmpl w:val="BBDC7202"/>
@@ -5550,7 +6604,7 @@
       </w:rPr>
     </w:lvl>
   </w:abstractNum>
-  <w:abstractNum w:abstractNumId="16" w15:restartNumberingAfterBreak="0">
+  <w:abstractNum w:abstractNumId="20" w15:restartNumberingAfterBreak="0">
     <w:nsid w:val="66103E7F"/>
     <w:multiLevelType w:val="multilevel"/>
     <w:tmpl w:val="7F4E5190"/>
@@ -5699,7 +6753,7 @@
       </w:rPr>
     </w:lvl>
   </w:abstractNum>
-  <w:abstractNum w:abstractNumId="17" w15:restartNumberingAfterBreak="0">
+  <w:abstractNum w:abstractNumId="21" w15:restartNumberingAfterBreak="0">
     <w:nsid w:val="6CE96454"/>
     <w:multiLevelType w:val="multilevel"/>
     <w:tmpl w:val="8506A2B8"/>
@@ -5848,7 +6902,7 @@
       </w:rPr>
     </w:lvl>
   </w:abstractNum>
-  <w:abstractNum w:abstractNumId="18" w15:restartNumberingAfterBreak="0">
+  <w:abstractNum w:abstractNumId="22" w15:restartNumberingAfterBreak="0">
     <w:nsid w:val="7C551511"/>
     <w:multiLevelType w:val="multilevel"/>
     <w:tmpl w:val="D4EA99F8"/>
@@ -5997,7 +7051,7 @@
       </w:rPr>
     </w:lvl>
   </w:abstractNum>
-  <w:abstractNum w:abstractNumId="19" w15:restartNumberingAfterBreak="0">
+  <w:abstractNum w:abstractNumId="23" w15:restartNumberingAfterBreak="0">
     <w:nsid w:val="7D975B84"/>
     <w:multiLevelType w:val="multilevel"/>
     <w:tmpl w:val="630AD080"/>
@@ -6147,7 +7201,7 @@
     </w:lvl>
   </w:abstractNum>
   <w:num w:numId="1" w16cid:durableId="1014110142">
-    <w:abstractNumId w:val="12"/>
+    <w:abstractNumId w:val="16"/>
   </w:num>
   <w:num w:numId="2" w16cid:durableId="1245918318">
     <w:abstractNumId w:val="5"/>
@@ -6156,13 +7210,13 @@
     <w:abstractNumId w:val="1"/>
   </w:num>
   <w:num w:numId="4" w16cid:durableId="354619819">
-    <w:abstractNumId w:val="18"/>
+    <w:abstractNumId w:val="22"/>
   </w:num>
   <w:num w:numId="5" w16cid:durableId="1000933738">
     <w:abstractNumId w:val="0"/>
   </w:num>
   <w:num w:numId="6" w16cid:durableId="350836645">
-    <w:abstractNumId w:val="15"/>
+    <w:abstractNumId w:val="19"/>
   </w:num>
   <w:num w:numId="7" w16cid:durableId="1405034611">
     <w:abstractNumId w:val="6"/>
@@ -6174,37 +7228,49 @@
     <w:abstractNumId w:val="4"/>
   </w:num>
   <w:num w:numId="10" w16cid:durableId="862355078">
-    <w:abstractNumId w:val="13"/>
+    <w:abstractNumId w:val="17"/>
   </w:num>
   <w:num w:numId="11" w16cid:durableId="2119257096">
-    <w:abstractNumId w:val="9"/>
+    <w:abstractNumId w:val="11"/>
   </w:num>
   <w:num w:numId="12" w16cid:durableId="252907032">
     <w:abstractNumId w:val="7"/>
   </w:num>
   <w:num w:numId="13" w16cid:durableId="1134910961">
-    <w:abstractNumId w:val="16"/>
+    <w:abstractNumId w:val="20"/>
   </w:num>
   <w:num w:numId="14" w16cid:durableId="535780311">
-    <w:abstractNumId w:val="8"/>
+    <w:abstractNumId w:val="10"/>
   </w:num>
   <w:num w:numId="15" w16cid:durableId="1475828919">
-    <w:abstractNumId w:val="14"/>
+    <w:abstractNumId w:val="18"/>
   </w:num>
   <w:num w:numId="16" w16cid:durableId="1543857947">
-    <w:abstractNumId w:val="11"/>
+    <w:abstractNumId w:val="15"/>
   </w:num>
   <w:num w:numId="17" w16cid:durableId="627974787">
-    <w:abstractNumId w:val="19"/>
+    <w:abstractNumId w:val="23"/>
   </w:num>
   <w:num w:numId="18" w16cid:durableId="2091778111">
-    <w:abstractNumId w:val="10"/>
+    <w:abstractNumId w:val="14"/>
   </w:num>
   <w:num w:numId="19" w16cid:durableId="123500831">
     <w:abstractNumId w:val="2"/>
   </w:num>
   <w:num w:numId="20" w16cid:durableId="140780586">
-    <w:abstractNumId w:val="17"/>
+    <w:abstractNumId w:val="21"/>
+  </w:num>
+  <w:num w:numId="21" w16cid:durableId="1571039991">
+    <w:abstractNumId w:val="9"/>
+  </w:num>
+  <w:num w:numId="22" w16cid:durableId="93018479">
+    <w:abstractNumId w:val="12"/>
+  </w:num>
+  <w:num w:numId="23" w16cid:durableId="1114404105">
+    <w:abstractNumId w:val="8"/>
+  </w:num>
+  <w:num w:numId="24" w16cid:durableId="1055197429">
+    <w:abstractNumId w:val="13"/>
   </w:num>
 </w:numbering>
 </file>
@@ -6664,7 +7730,6 @@
   <w:style w:type="character" w:default="1" w:styleId="a0">
     <w:name w:val="Default Paragraph Font"/>
     <w:uiPriority w:val="1"/>
-    <w:semiHidden/>
     <w:unhideWhenUsed/>
   </w:style>
   <w:style w:type="table" w:default="1" w:styleId="a1">

</xml_diff>